<commit_message>
UTH Feb - completed
</commit_message>
<xml_diff>
--- a/Posts/2021/Feb/UndertheHood/UTH_02(Feb)_2021_Thermo_Partials.docx
+++ b/Posts/2021/Feb/UndertheHood/UTH_02(Feb)_2021_Thermo_Partials.docx
@@ -4,17 +4,855 @@
   <w:body>
     <w:p>
       <w:r>
-        <w:t xml:space="preserve">Last month’s installment covered showed a clean derivation of the classic relations involving partial derivatives and showed a simple example of how they work.  The real power of these relations is only realized when dealing with systems with </w:t>
-      </w:r>
-      <w:proofErr w:type="gramStart"/>
-      <w:r>
-        <w:t>a large number of</w:t>
-      </w:r>
-      <w:proofErr w:type="gramEnd"/>
-      <w:r>
-        <w:t xml:space="preserve"> variables in play and in which and manipulations </w:t>
-      </w:r>
-    </w:p>
+        <w:t xml:space="preserve">Last month’s installment </w:t>
+      </w:r>
+      <w:r>
+        <w:t xml:space="preserve">presented </w:t>
+      </w:r>
+      <w:r>
+        <w:t xml:space="preserve">a clean derivation of the classic relations </w:t>
+      </w:r>
+      <w:r>
+        <w:t xml:space="preserve">between </w:t>
+      </w:r>
+      <w:r>
+        <w:t>partial derivatives and showed a simple example of how they work</w:t>
+      </w:r>
+      <w:r>
+        <w:t xml:space="preserve"> in the concrete</w:t>
+      </w:r>
+      <w:r>
+        <w:t xml:space="preserve">.  </w:t>
+      </w:r>
+      <w:r>
+        <w:t>As nice as that presentation is, t</w:t>
+      </w:r>
+      <w:r>
+        <w:t>he real power of these relations is only realized when dealing with systems with a large number of variables in play</w:t>
+      </w:r>
+      <w:r>
+        <w:t xml:space="preserve"> and in which various manipulations are required to extract meaning from the systems involved.  The prototypical example is classical thermodynamics.  </w:t>
+      </w:r>
+      <w:r>
+        <w:t xml:space="preserve"> </w:t>
+      </w:r>
+    </w:p>
+    <w:p>
+      <w:r>
+        <w:t xml:space="preserve">The fundamental </w:t>
+      </w:r>
+      <w:r>
+        <w:t xml:space="preserve">concept in thermodynamics is the existence of a </w:t>
+      </w:r>
+      <w:hyperlink r:id="rId4" w:history="1">
+        <w:r>
+          <w:rPr>
+            <w:rStyle w:val="Hyperlink"/>
+          </w:rPr>
+          <w:t>thermodynamic potential</w:t>
+        </w:r>
+      </w:hyperlink>
+      <w:r>
+        <w:t>, which is a scalar function that encodes the state of the thermodynamic system</w:t>
+      </w:r>
+      <w:r>
+        <w:t xml:space="preserve"> in terms of </w:t>
+      </w:r>
+      <w:r>
+        <w:t xml:space="preserve">the </w:t>
+      </w:r>
+      <w:r>
+        <w:t xml:space="preserve">measurable quantities </w:t>
+      </w:r>
+      <w:r>
+        <w:t>that describe the system such as volume or temperature</w:t>
+      </w:r>
+      <w:r>
+        <w:t xml:space="preserve">.  </w:t>
+      </w:r>
+      <w:r>
+        <w:t>Changes in the value</w:t>
+      </w:r>
+      <w:r>
+        <w:t>s the</w:t>
+      </w:r>
+      <w:r>
+        <w:t>se</w:t>
+      </w:r>
+      <w:r>
+        <w:t xml:space="preserve"> independent physical variables (sometimes called the natural variables) relate directly to the potential</w:t>
+      </w:r>
+      <w:r>
+        <w:t xml:space="preserve"> the corresponding partial derivatives.  </w:t>
+      </w:r>
+    </w:p>
+    <w:p>
+      <w:r>
+        <w:t xml:space="preserve">The textbook example of this type of relation is defined in the first law of thermodynamics which asserts that there exists a function, called the internal energy $$U$$ that is a function of the entropy $$S$$, the volume $$V$$, and the </w:t>
+      </w:r>
+      <w:r>
+        <w:t>number</w:t>
+      </w:r>
+      <w:r>
+        <w:t xml:space="preserve"> of particles $$N$</w:t>
+      </w:r>
+      <w:r>
+        <w:t>$</w:t>
+      </w:r>
+      <w:r>
+        <w:t xml:space="preserve"> making up the physical system being modeled (assuming a single type of substance; generalizations to multiple species is straightforward but cumbersome).  Changes in the internal energy $$U$$ can be calculated by</w:t>
+      </w:r>
+    </w:p>
+    <w:p>
+      <w:r>
+        <w:t xml:space="preserve">\[ dU = T dS – P dV + \mu dN \; </w:t>
+      </w:r>
+      <w:r>
+        <w:t>,</w:t>
+      </w:r>
+      <w:r>
+        <w:t>\]</w:t>
+      </w:r>
+    </w:p>
+    <w:p>
+      <w:r>
+        <w:t xml:space="preserve">where the temperature, pressure and chemical potential are defined as </w:t>
+      </w:r>
+    </w:p>
+    <w:p>
+      <w:r>
+        <w:t xml:space="preserve">\[ {T} = \left( \frac{\partial U}{\partial S} \right)_{V,N} \; </w:t>
+      </w:r>
+      <w:r>
+        <w:t>,</w:t>
+      </w:r>
+      <w:r>
+        <w:t xml:space="preserve"> \]</w:t>
+      </w:r>
+    </w:p>
+    <w:p>
+      <w:r>
+        <w:t>\[ {</w:t>
+      </w:r>
+      <w:r>
+        <w:t>P</w:t>
+      </w:r>
+      <w:r>
+        <w:t>}</w:t>
+      </w:r>
+      <w:r>
+        <w:t xml:space="preserve"> </w:t>
+      </w:r>
+      <w:r>
+        <w:t xml:space="preserve">= </w:t>
+      </w:r>
+      <w:r>
+        <w:t>-</w:t>
+      </w:r>
+      <w:r>
+        <w:t xml:space="preserve">\left( \frac{\partial </w:t>
+      </w:r>
+      <w:r>
+        <w:t>U</w:t>
+      </w:r>
+      <w:r>
+        <w:t xml:space="preserve">}{\partial </w:t>
+      </w:r>
+      <w:r>
+        <w:t>V</w:t>
+      </w:r>
+      <w:r>
+        <w:t>} \right)_{</w:t>
+      </w:r>
+      <w:r>
+        <w:t>S</w:t>
+      </w:r>
+      <w:r>
+        <w:t>,</w:t>
+      </w:r>
+      <w:r>
+        <w:t>N</w:t>
+      </w:r>
+      <w:r>
+        <w:t>}</w:t>
+      </w:r>
+      <w:r>
+        <w:t xml:space="preserve"> \; </w:t>
+      </w:r>
+      <w:r>
+        <w:t>,</w:t>
+      </w:r>
+      <w:r>
+        <w:t xml:space="preserve"> \]</w:t>
+      </w:r>
+    </w:p>
+    <w:p>
+      <w:r>
+        <w:t>and</w:t>
+      </w:r>
+    </w:p>
+    <w:p>
+      <w:r>
+        <w:t>\[ {</w:t>
+      </w:r>
+      <w:r>
+        <w:t>\mu</w:t>
+      </w:r>
+      <w:r>
+        <w:t xml:space="preserve">} = \left( \frac{\partial </w:t>
+      </w:r>
+      <w:r>
+        <w:t>U</w:t>
+      </w:r>
+      <w:r>
+        <w:t xml:space="preserve">}{\partial </w:t>
+      </w:r>
+      <w:r>
+        <w:t>N</w:t>
+      </w:r>
+      <w:r>
+        <w:t>} \right)_{</w:t>
+      </w:r>
+      <w:r>
+        <w:t>S</w:t>
+      </w:r>
+      <w:r>
+        <w:t>,</w:t>
+      </w:r>
+      <w:r>
+        <w:t>V</w:t>
+      </w:r>
+      <w:r>
+        <w:t>}</w:t>
+      </w:r>
+      <w:r>
+        <w:t xml:space="preserve"> \; </w:t>
+      </w:r>
+      <w:r>
+        <w:t>,</w:t>
+      </w:r>
+      <w:r>
+        <w:t xml:space="preserve"> \]</w:t>
+      </w:r>
+    </w:p>
+    <w:p>
+      <w:r>
+        <w:t>respectively.</w:t>
+      </w:r>
+    </w:p>
+    <w:p>
+      <w:r>
+        <w:t xml:space="preserve">Without dwelling on the theory, suffice to stay that laboratory conditions </w:t>
+      </w:r>
+      <w:r>
+        <w:t xml:space="preserve">vary and there are many circumstances where it is preferable to work with a different set of independent variables.  For example, heating water on a stove top in an uncovered pan is better understood in terms </w:t>
+      </w:r>
+      <w:r>
+        <w:t xml:space="preserve">of fixed pressure rather than fixed volume.  </w:t>
+      </w:r>
+    </w:p>
+    <w:p>
+      <w:r>
+        <w:t xml:space="preserve">Thermodynamics supplies an approach for dealing with these cases using the </w:t>
+      </w:r>
+      <w:hyperlink r:id="rId5" w:history="1">
+        <w:r>
+          <w:rPr>
+            <w:rStyle w:val="Hyperlink"/>
+          </w:rPr>
+          <w:t>Legendre transformation</w:t>
+        </w:r>
+      </w:hyperlink>
+      <w:r>
+        <w:t>.</w:t>
+      </w:r>
+      <w:r>
+        <w:t xml:space="preserve">  In the stove</w:t>
+      </w:r>
+      <w:r>
+        <w:t>-</w:t>
+      </w:r>
+      <w:r>
+        <w:t>top experiment mentioned above, the appropriate potential is called the enthalpy defined as</w:t>
+      </w:r>
+      <w:r>
+        <w:t xml:space="preserve"> </w:t>
+      </w:r>
+    </w:p>
+    <w:p>
+      <w:r>
+        <w:t xml:space="preserve">\[ H = U + PV \; </w:t>
+      </w:r>
+      <w:r>
+        <w:t xml:space="preserve">. </w:t>
+      </w:r>
+      <w:r>
+        <w:t>\]</w:t>
+      </w:r>
+    </w:p>
+    <w:p>
+      <w:r>
+        <w:t>Taking the first differential gives</w:t>
+      </w:r>
+      <w:r>
+        <w:t xml:space="preserve"> </w:t>
+      </w:r>
+    </w:p>
+    <w:p>
+      <w:r>
+        <w:t>\[ dH = dU + P dV + V dP = T dS – P dV + \mu dN + P dV + V dP = T dS + V dP + \mu dN \;</w:t>
+      </w:r>
+      <w:r>
+        <w:t xml:space="preserve"> ,</w:t>
+      </w:r>
+      <w:r>
+        <w:t xml:space="preserve"> \]</w:t>
+      </w:r>
+    </w:p>
+    <w:p>
+      <w:r>
+        <w:t>which demonstrates that $$</w:t>
+      </w:r>
+      <w:r>
+        <w:t>H = H(S,V,N)</w:t>
+      </w:r>
+      <w:r>
+        <w:t>$$.</w:t>
+      </w:r>
+    </w:p>
+    <w:p>
+      <w:r>
+        <w:t xml:space="preserve">Assuming that the order of differentiation can be exchanged, there are </w:t>
+      </w:r>
+      <w:r>
+        <w:t xml:space="preserve">several </w:t>
+      </w:r>
+      <w:r>
+        <w:t>relationships</w:t>
+      </w:r>
+      <w:r>
+        <w:t xml:space="preserve"> that exist (called </w:t>
+      </w:r>
+      <w:hyperlink r:id="rId6" w:history="1">
+        <w:r>
+          <w:rPr>
+            <w:rStyle w:val="Hyperlink"/>
+          </w:rPr>
+          <w:t>Maxwell relations</w:t>
+        </w:r>
+      </w:hyperlink>
+      <w:r>
+        <w:t>)</w:t>
+      </w:r>
+      <w:r>
+        <w:t xml:space="preserve"> between various partial derivatives.  For example:</w:t>
+      </w:r>
+    </w:p>
+    <w:p>
+      <w:r>
+        <w:lastRenderedPageBreak/>
+        <w:t xml:space="preserve">\[ \left( \frac{\partial </w:t>
+      </w:r>
+      <w:r>
+        <w:t>T</w:t>
+      </w:r>
+      <w:r>
+        <w:t xml:space="preserve">}{\partial </w:t>
+      </w:r>
+      <w:r>
+        <w:t>V</w:t>
+      </w:r>
+      <w:r>
+        <w:t>} \right)_{</w:t>
+      </w:r>
+      <w:r>
+        <w:t>S</w:t>
+      </w:r>
+      <w:r>
+        <w:t>,</w:t>
+      </w:r>
+      <w:r>
+        <w:t>N</w:t>
+      </w:r>
+      <w:r>
+        <w:t>}</w:t>
+      </w:r>
+      <w:r>
+        <w:t xml:space="preserve"> = </w:t>
+      </w:r>
+      <w:r>
+        <w:t>\left( \frac{\partial</w:t>
+      </w:r>
+      <w:r>
+        <w:t xml:space="preserve"> </w:t>
+      </w:r>
+      <w:r>
+        <w:t xml:space="preserve"> }{\partial</w:t>
+      </w:r>
+      <w:r>
+        <w:t xml:space="preserve"> V</w:t>
+      </w:r>
+      <w:r>
+        <w:t xml:space="preserve"> }</w:t>
+      </w:r>
+      <w:r>
+        <w:t xml:space="preserve"> </w:t>
+      </w:r>
+      <w:r>
+        <w:t xml:space="preserve">\left( \frac{\partial </w:t>
+      </w:r>
+      <w:r>
+        <w:t>U</w:t>
+      </w:r>
+      <w:r>
+        <w:t xml:space="preserve">}{\partial </w:t>
+      </w:r>
+      <w:r>
+        <w:t>S</w:t>
+      </w:r>
+      <w:r>
+        <w:t>} \right)_{</w:t>
+      </w:r>
+      <w:r>
+        <w:t>V</w:t>
+      </w:r>
+      <w:r>
+        <w:t>,</w:t>
+      </w:r>
+      <w:r>
+        <w:t>N</w:t>
+      </w:r>
+      <w:r>
+        <w:t>} \right)_{</w:t>
+      </w:r>
+      <w:r>
+        <w:t>S</w:t>
+      </w:r>
+      <w:r>
+        <w:t>,</w:t>
+      </w:r>
+      <w:r>
+        <w:t>N</w:t>
+      </w:r>
+      <w:r>
+        <w:t>}</w:t>
+      </w:r>
+      <w:r>
+        <w:t xml:space="preserve"> = </w:t>
+      </w:r>
+      <w:r>
+        <w:t>\left( \frac{\partial</w:t>
+      </w:r>
+      <w:r>
+        <w:t xml:space="preserve"> </w:t>
+      </w:r>
+      <w:r>
+        <w:t>}{\partial</w:t>
+      </w:r>
+      <w:r>
+        <w:t xml:space="preserve"> S</w:t>
+      </w:r>
+      <w:r>
+        <w:t>}</w:t>
+      </w:r>
+      <w:r>
+        <w:t xml:space="preserve"> </w:t>
+      </w:r>
+      <w:r>
+        <w:t>\left( \frac{\partial</w:t>
+      </w:r>
+      <w:r>
+        <w:t xml:space="preserve"> U</w:t>
+      </w:r>
+      <w:r>
+        <w:t xml:space="preserve">}{\partial </w:t>
+      </w:r>
+      <w:r>
+        <w:t>V</w:t>
+      </w:r>
+      <w:r>
+        <w:t>} \right)_{</w:t>
+      </w:r>
+      <w:r>
+        <w:t>S</w:t>
+      </w:r>
+      <w:r>
+        <w:t>,</w:t>
+      </w:r>
+      <w:r>
+        <w:t>N</w:t>
+      </w:r>
+      <w:r>
+        <w:t>} \right)_{</w:t>
+      </w:r>
+      <w:r>
+        <w:t>V</w:t>
+      </w:r>
+      <w:r>
+        <w:t>,</w:t>
+      </w:r>
+      <w:r>
+        <w:t>N</w:t>
+      </w:r>
+      <w:r>
+        <w:t>}</w:t>
+      </w:r>
+      <w:r>
+        <w:t xml:space="preserve"> = -</w:t>
+      </w:r>
+      <w:r>
+        <w:t xml:space="preserve">\left( \frac{\partial </w:t>
+      </w:r>
+      <w:r>
+        <w:t>P</w:t>
+      </w:r>
+      <w:r>
+        <w:t xml:space="preserve">}{\partial </w:t>
+      </w:r>
+      <w:r>
+        <w:t>S</w:t>
+      </w:r>
+      <w:r>
+        <w:t>} \right)_{</w:t>
+      </w:r>
+      <w:r>
+        <w:t>V</w:t>
+      </w:r>
+      <w:r>
+        <w:t>,</w:t>
+      </w:r>
+      <w:r>
+        <w:t>N</w:t>
+      </w:r>
+      <w:r>
+        <w:t>}</w:t>
+      </w:r>
+      <w:r>
+        <w:t xml:space="preserve"> \; .</w:t>
+      </w:r>
+      <w:r>
+        <w:t xml:space="preserve"> \]</w:t>
+      </w:r>
+    </w:p>
+    <w:p>
+      <w:r>
+        <w:t xml:space="preserve">Obviously, there is a lot of notational overhead in the above relation.  </w:t>
+      </w:r>
+      <w:r>
+        <w:t xml:space="preserve">For the sake of this </w:t>
+      </w:r>
+      <w:r>
+        <w:t>analysis,</w:t>
+      </w:r>
+      <w:r>
+        <w:t xml:space="preserve"> we will make two simplifications to improve </w:t>
+      </w:r>
+      <w:r>
+        <w:t xml:space="preserve">the </w:t>
+      </w:r>
+      <w:r>
+        <w:t>clarity.</w:t>
+      </w:r>
+      <w:r>
+        <w:t xml:space="preserve">  </w:t>
+      </w:r>
+      <w:r>
+        <w:t xml:space="preserve">First, we will assume a single species with a fixed number of moles.  This assumption removes the need to carry $$N$$ and $$\mu$$.  Second, we will </w:t>
+      </w:r>
+      <w:r>
+        <w:t xml:space="preserve">forego keeping track of the other variables </w:t>
+      </w:r>
+      <w:r>
+        <w:t xml:space="preserve">being </w:t>
+      </w:r>
+      <w:r>
+        <w:t>held constant</w:t>
+      </w:r>
+      <w:r>
+        <w:t xml:space="preserve">.  </w:t>
+      </w:r>
+      <w:r>
+        <w:t>Since we will be tacitly track</w:t>
+      </w:r>
+      <w:r>
+        <w:t>ing</w:t>
+      </w:r>
+      <w:r>
+        <w:t xml:space="preserve"> which thermodynamic potential </w:t>
+      </w:r>
+      <w:r>
+        <w:t>is being used there is little chance of confusion.</w:t>
+      </w:r>
+    </w:p>
+    <w:p>
+      <w:r>
+        <w:t>The primary purpose the</w:t>
+      </w:r>
+      <w:r>
+        <w:t xml:space="preserve"> Maxwell relations serve is to eliminate terms involving the entropy in favor of physical parameters that can be experimentally measured such as temperature, volume, or pressure.</w:t>
+      </w:r>
+    </w:p>
+    <w:p>
+      <w:r>
+        <w:t>A useful mnemonic exists for looking up the various relations without scanning through a table.  It’s called the thermodynamic square and its constructed as below</w:t>
+      </w:r>
+    </w:p>
+    <w:p/>
+    <w:p>
+      <w:pPr>
+        <w:jc w:val="center"/>
+      </w:pPr>
+      <w:r>
+        <w:rPr>
+          <w:noProof/>
+        </w:rPr>
+        <w:drawing>
+          <wp:inline distT="0" distB="0" distL="0" distR="0" wp14:anchorId="0E06215B" wp14:editId="396EB081">
+            <wp:extent cx="2612141" cy="2621285"/>
+            <wp:effectExtent l="0" t="0" r="0" b="7620"/>
+            <wp:docPr id="1" name="Picture 1" descr="Shape, square, polygon&#10;&#10;Description automatically generated"/>
+            <wp:cNvGraphicFramePr>
+              <a:graphicFrameLocks xmlns:a="http://schemas.openxmlformats.org/drawingml/2006/main" noChangeAspect="1"/>
+            </wp:cNvGraphicFramePr>
+            <a:graphic xmlns:a="http://schemas.openxmlformats.org/drawingml/2006/main">
+              <a:graphicData uri="http://schemas.openxmlformats.org/drawingml/2006/picture">
+                <pic:pic xmlns:pic="http://schemas.openxmlformats.org/drawingml/2006/picture">
+                  <pic:nvPicPr>
+                    <pic:cNvPr id="1" name="Picture 1" descr="Shape, square, polygon&#10;&#10;Description automatically generated"/>
+                    <pic:cNvPicPr/>
+                  </pic:nvPicPr>
+                  <pic:blipFill>
+                    <a:blip r:embed="rId7" cstate="print">
+                      <a:extLst>
+                        <a:ext uri="{28A0092B-C50C-407E-A947-70E740481C1C}">
+                          <a14:useLocalDpi xmlns:a14="http://schemas.microsoft.com/office/drawing/2010/main" val="0"/>
+                        </a:ext>
+                      </a:extLst>
+                    </a:blip>
+                    <a:stretch>
+                      <a:fillRect/>
+                    </a:stretch>
+                  </pic:blipFill>
+                  <pic:spPr>
+                    <a:xfrm>
+                      <a:off x="0" y="0"/>
+                      <a:ext cx="2612141" cy="2621285"/>
+                    </a:xfrm>
+                    <a:prstGeom prst="rect">
+                      <a:avLst/>
+                    </a:prstGeom>
+                  </pic:spPr>
+                </pic:pic>
+              </a:graphicData>
+            </a:graphic>
+          </wp:inline>
+        </w:drawing>
+      </w:r>
+    </w:p>
+    <w:p>
+      <w:r>
+        <w:t>The 4 most important thermodynamic potentials the Helmholtz free energy $$F = U - TS$$, the Gibbs free energy $$G = U + PV - TS$$, the enthalpy $$H = U + PV$$, and the internal energy $$U$$ are arranged along the edges starting up at the top and going clockwise.  The thermodynamic variables – the temperature $$T$$, the pressure $$P$$, the entropy $$S$$, and the volume $$V$$ – are arranged at the corners</w:t>
+      </w:r>
+      <w:r>
+        <w:t>, starting just after $$F$$ and also going clockwise</w:t>
+      </w:r>
+      <w:r>
+        <w:t xml:space="preserve">.  </w:t>
+      </w:r>
+      <w:r>
+        <w:t xml:space="preserve">The Maxwell relations relate </w:t>
+      </w:r>
+      <w:r>
+        <w:t xml:space="preserve">a </w:t>
+      </w:r>
+      <w:r>
+        <w:t>partial derivative</w:t>
+      </w:r>
+      <w:r>
+        <w:t xml:space="preserve"> expressed in terms of three consecutive corners</w:t>
+      </w:r>
+      <w:r>
+        <w:t xml:space="preserve"> </w:t>
+      </w:r>
+      <w:r>
+        <w:t xml:space="preserve">(shaded blue) </w:t>
+      </w:r>
+      <w:r>
+        <w:t>to the partial derivative expressed in terms another three consecutive corners</w:t>
+      </w:r>
+      <w:r>
+        <w:t xml:space="preserve"> (shaded yellow)</w:t>
+      </w:r>
+      <w:r>
+        <w:t xml:space="preserve">.  The arrows lying along the diagonal set the sign </w:t>
+      </w:r>
+      <w:r>
+        <w:t xml:space="preserve">of the partial derivative based on which variable is in the numerator:  those with the arrowhead positive and those without negative.  </w:t>
+      </w:r>
+    </w:p>
+    <w:p>
+      <w:r>
+        <w:t>These rules are far easier to understand</w:t>
+      </w:r>
+      <w:r>
+        <w:t xml:space="preserve"> </w:t>
+      </w:r>
+      <w:r>
+        <w:t xml:space="preserve">with </w:t>
+      </w:r>
+      <w:r>
+        <w:t xml:space="preserve">the mixed partial derivatives of $$U$$ </w:t>
+      </w:r>
+      <w:r>
+        <w:t>discussed above</w:t>
+      </w:r>
+      <w:r>
+        <w:t>.</w:t>
+      </w:r>
+    </w:p>
+    <w:p>
+      <w:pPr>
+        <w:jc w:val="center"/>
+      </w:pPr>
+      <w:r>
+        <w:rPr>
+          <w:noProof/>
+        </w:rPr>
+        <w:lastRenderedPageBreak/>
+        <w:drawing>
+          <wp:inline distT="0" distB="0" distL="0" distR="0" wp14:anchorId="7D873738" wp14:editId="2FB899A7">
+            <wp:extent cx="4434849" cy="2346965"/>
+            <wp:effectExtent l="0" t="0" r="3810" b="0"/>
+            <wp:docPr id="5" name="Picture 5" descr="Shape, polygon&#10;&#10;Description automatically generated"/>
+            <wp:cNvGraphicFramePr>
+              <a:graphicFrameLocks xmlns:a="http://schemas.openxmlformats.org/drawingml/2006/main" noChangeAspect="1"/>
+            </wp:cNvGraphicFramePr>
+            <a:graphic xmlns:a="http://schemas.openxmlformats.org/drawingml/2006/main">
+              <a:graphicData uri="http://schemas.openxmlformats.org/drawingml/2006/picture">
+                <pic:pic xmlns:pic="http://schemas.openxmlformats.org/drawingml/2006/picture">
+                  <pic:nvPicPr>
+                    <pic:cNvPr id="5" name="Picture 5" descr="Shape, polygon&#10;&#10;Description automatically generated"/>
+                    <pic:cNvPicPr/>
+                  </pic:nvPicPr>
+                  <pic:blipFill>
+                    <a:blip r:embed="rId8" cstate="print">
+                      <a:extLst>
+                        <a:ext uri="{28A0092B-C50C-407E-A947-70E740481C1C}">
+                          <a14:useLocalDpi xmlns:a14="http://schemas.microsoft.com/office/drawing/2010/main" val="0"/>
+                        </a:ext>
+                      </a:extLst>
+                    </a:blip>
+                    <a:stretch>
+                      <a:fillRect/>
+                    </a:stretch>
+                  </pic:blipFill>
+                  <pic:spPr>
+                    <a:xfrm>
+                      <a:off x="0" y="0"/>
+                      <a:ext cx="4434849" cy="2346965"/>
+                    </a:xfrm>
+                    <a:prstGeom prst="rect">
+                      <a:avLst/>
+                    </a:prstGeom>
+                  </pic:spPr>
+                </pic:pic>
+              </a:graphicData>
+            </a:graphic>
+          </wp:inline>
+        </w:drawing>
+      </w:r>
+    </w:p>
+    <w:p>
+      <w:r>
+        <w:t xml:space="preserve">The </w:t>
+      </w:r>
+      <w:r>
+        <w:t xml:space="preserve">blue shaded region </w:t>
+      </w:r>
+      <w:r>
+        <w:t>reads c</w:t>
+      </w:r>
+      <w:r>
+        <w:t xml:space="preserve">ounterclockwise while the yellow region reads clockwise.  These orientations </w:t>
+      </w:r>
+      <w:r>
+        <w:t>follow from the overlap they share on the left-hand side of the square (the one labeled $$U$$).  The signs are determined by the arrows.  Since the $$T$$ corner is the numerator and it has an arrowhead, the partial derivative is positive.  Likewise, since the $$P$$ corner is the numerator and it lacks an arrowhead, the partial derivative is negative.</w:t>
+      </w:r>
+    </w:p>
+    <w:p>
+      <w:r>
+        <w:t>Once the basic operations using the square are understood, it is easier to present a single square with the common side being both shaded in blue and yellow, resulting in green.  An example for the Maxwell relations coming from the Helmholtz free energy $$F$$ being</w:t>
+      </w:r>
+    </w:p>
+    <w:p>
+      <w:pPr>
+        <w:jc w:val="center"/>
+      </w:pPr>
+      <w:r>
+        <w:rPr>
+          <w:noProof/>
+        </w:rPr>
+        <w:drawing>
+          <wp:inline distT="0" distB="0" distL="0" distR="0" wp14:anchorId="6BAB4D8C" wp14:editId="44D85809">
+            <wp:extent cx="2612141" cy="2612141"/>
+            <wp:effectExtent l="0" t="0" r="0" b="0"/>
+            <wp:docPr id="6" name="Picture 6" descr="Shape, square, polygon&#10;&#10;Description automatically generated"/>
+            <wp:cNvGraphicFramePr>
+              <a:graphicFrameLocks xmlns:a="http://schemas.openxmlformats.org/drawingml/2006/main" noChangeAspect="1"/>
+            </wp:cNvGraphicFramePr>
+            <a:graphic xmlns:a="http://schemas.openxmlformats.org/drawingml/2006/main">
+              <a:graphicData uri="http://schemas.openxmlformats.org/drawingml/2006/picture">
+                <pic:pic xmlns:pic="http://schemas.openxmlformats.org/drawingml/2006/picture">
+                  <pic:nvPicPr>
+                    <pic:cNvPr id="6" name="Picture 6" descr="Shape, square, polygon&#10;&#10;Description automatically generated"/>
+                    <pic:cNvPicPr/>
+                  </pic:nvPicPr>
+                  <pic:blipFill>
+                    <a:blip r:embed="rId9" cstate="print">
+                      <a:extLst>
+                        <a:ext uri="{28A0092B-C50C-407E-A947-70E740481C1C}">
+                          <a14:useLocalDpi xmlns:a14="http://schemas.microsoft.com/office/drawing/2010/main" val="0"/>
+                        </a:ext>
+                      </a:extLst>
+                    </a:blip>
+                    <a:stretch>
+                      <a:fillRect/>
+                    </a:stretch>
+                  </pic:blipFill>
+                  <pic:spPr>
+                    <a:xfrm>
+                      <a:off x="0" y="0"/>
+                      <a:ext cx="2612141" cy="2612141"/>
+                    </a:xfrm>
+                    <a:prstGeom prst="rect">
+                      <a:avLst/>
+                    </a:prstGeom>
+                  </pic:spPr>
+                </pic:pic>
+              </a:graphicData>
+            </a:graphic>
+          </wp:inline>
+        </w:drawing>
+      </w:r>
+    </w:p>
+    <w:p>
+      <w:r>
+        <w:t>With these tools, we can get to the meatier topics, namely using a combination of the classical rules for partial derivatives and the Maxwell relations, as presented in the thermodynamic square, to e</w:t>
+      </w:r>
+      <w:r>
+        <w:t xml:space="preserve">liminate the entropy in favor of </w:t>
+      </w:r>
+      <w:r>
+        <w:t>physically measurable quantities.</w:t>
+      </w:r>
+      <w:r>
+        <w:t xml:space="preserve">  </w:t>
+      </w:r>
+      <w:r>
+        <w:t>But this will be the topic for next month’s post.</w:t>
+      </w:r>
+    </w:p>
+    <w:p/>
     <w:sectPr>
       <w:pgSz w:w="12240" w:h="15840"/>
       <w:pgMar w:top="1440" w:right="1440" w:bottom="1440" w:left="1440" w:header="720" w:footer="720" w:gutter="0"/>
@@ -451,6 +1289,29 @@
     <w:semiHidden/>
     <w:unhideWhenUsed/>
   </w:style>
+  <w:style w:type="character" w:styleId="Hyperlink">
+    <w:name w:val="Hyperlink"/>
+    <w:basedOn w:val="DefaultParagraphFont"/>
+    <w:uiPriority w:val="99"/>
+    <w:unhideWhenUsed/>
+    <w:rsid w:val="00DE620D"/>
+    <w:rPr>
+      <w:color w:val="0563C1" w:themeColor="hyperlink"/>
+      <w:u w:val="single"/>
+    </w:rPr>
+  </w:style>
+  <w:style w:type="character" w:styleId="UnresolvedMention">
+    <w:name w:val="Unresolved Mention"/>
+    <w:basedOn w:val="DefaultParagraphFont"/>
+    <w:uiPriority w:val="99"/>
+    <w:semiHidden/>
+    <w:unhideWhenUsed/>
+    <w:rsid w:val="00DE620D"/>
+    <w:rPr>
+      <w:color w:val="605E5C"/>
+      <w:shd w:val="clear" w:color="auto" w:fill="E1DFDD"/>
+    </w:rPr>
+  </w:style>
 </w:styles>
 </file>
 

</xml_diff>